<commit_message>
reference docx for pandoc build
</commit_message>
<xml_diff>
--- a/reference.docx
+++ b/reference.docx
@@ -4,15 +4,13 @@
   <w:body>
     <w:p>
       <w:pPr>
-        <w:pStyle w:val="PreformattedText"/>
+        <w:pStyle w:val="BlockText"/>
+        <w:spacing w:before="100" w:after="100"/>
         <w:rPr/>
       </w:pPr>
       <w:r>
         <w:rPr>
           <w:rStyle w:val="Emphasis"/>
-          <w:rFonts w:ascii="Noticia Text" w:hAnsi="Noticia Text"/>
-          <w:sz w:val="24"/>
-          <w:szCs w:val="24"/>
         </w:rPr>
         <w:t>Hello world.</w:t>
       </w:r>
@@ -71,7 +69,9 @@
     <w:pPr>
       <w:keepNext w:val="true"/>
       <w:keepLines/>
-      <w:spacing w:before="480" w:after="0"/>
+      <w:bidi w:val="0"/>
+      <w:spacing w:before="475" w:after="720"/>
+      <w:jc w:val="left"/>
       <w:outlineLvl w:val="0"/>
     </w:pPr>
     <w:rPr>
@@ -92,7 +92,9 @@
     <w:pPr>
       <w:keepNext w:val="true"/>
       <w:keepLines/>
-      <w:spacing w:before="200" w:after="0"/>
+      <w:bidi w:val="0"/>
+      <w:spacing w:before="720" w:after="0"/>
+      <w:jc w:val="left"/>
       <w:outlineLvl w:val="1"/>
     </w:pPr>
     <w:rPr>
@@ -113,7 +115,9 @@
     <w:pPr>
       <w:keepNext w:val="true"/>
       <w:keepLines/>
-      <w:spacing w:before="200" w:after="0"/>
+      <w:bidi w:val="0"/>
+      <w:spacing w:before="432" w:after="0"/>
+      <w:jc w:val="left"/>
       <w:outlineLvl w:val="2"/>
     </w:pPr>
     <w:rPr>
@@ -399,19 +403,25 @@
   </w:style>
   <w:style w:type="paragraph" w:styleId="BlockText">
     <w:name w:val="Block Text"/>
-    <w:basedOn w:val="TextBody"/>
     <w:uiPriority w:val="9"/>
     <w:unhideWhenUsed/>
     <w:qFormat/>
     <w:pPr>
+      <w:widowControl w:val="false"/>
+      <w:bidi w:val="0"/>
       <w:spacing w:before="100" w:after="100"/>
       <w:ind w:hanging="0"/>
-    </w:pPr>
-    <w:rPr>
-      <w:rFonts w:ascii="Calibri" w:hAnsi="Calibri" w:eastAsia="" w:cs="" w:asciiTheme="majorHAnsi" w:cstheme="majorBidi" w:eastAsiaTheme="majorEastAsia" w:hAnsiTheme="majorHAnsi"/>
+      <w:jc w:val="right"/>
+    </w:pPr>
+    <w:rPr>
+      <w:rFonts w:ascii="Noticia Text" w:hAnsi="Noticia Text" w:eastAsia="" w:cs="" w:cstheme="majorBidi" w:eastAsiaTheme="majorEastAsia"/>
       <w:bCs/>
-      <w:sz w:val="20"/>
+      <w:i/>
+      <w:color w:val="00000A"/>
+      <w:kern w:val="0"/>
+      <w:sz w:val="22"/>
       <w:szCs w:val="20"/>
+      <w:lang w:val="en-US" w:eastAsia="en-US" w:bidi="ar-SA"/>
     </w:rPr>
   </w:style>
   <w:style w:type="paragraph" w:styleId="Footnote">

</xml_diff>

<commit_message>
definitions and reference docx for pandoc build
</commit_message>
<xml_diff>
--- a/reference.docx
+++ b/reference.docx
@@ -4,8 +4,8 @@
   <w:body>
     <w:p>
       <w:pPr>
-        <w:pStyle w:val="BlockText"/>
-        <w:spacing w:before="100" w:after="100"/>
+        <w:pStyle w:val="Footnote"/>
+        <w:spacing w:before="0" w:after="200"/>
         <w:rPr/>
       </w:pPr>
       <w:r>
@@ -430,8 +430,12 @@
     <w:uiPriority w:val="9"/>
     <w:unhideWhenUsed/>
     <w:qFormat/>
-    <w:pPr/>
-    <w:rPr/>
+    <w:pPr>
+      <w:bidi w:val="0"/>
+    </w:pPr>
+    <w:rPr>
+      <w:sz w:val="20"/>
+    </w:rPr>
   </w:style>
   <w:style w:type="paragraph" w:styleId="DefinitionTerm" w:customStyle="1">
     <w:name w:val="Definition Term"/>

</xml_diff>